<commit_message>
Added instructions about tools and technologies used in the workshop
</commit_message>
<xml_diff>
--- a/Gradually Improving Software Design.docx
+++ b/Gradually Improving Software Design.docx
@@ -472,23 +472,14 @@
           <w:sz w:val="28"/>
           <w:szCs w:val="28"/>
         </w:rPr>
-        <w:t xml:space="preserve">Before the workshop begins, you will receive a token that will grant you </w:t>
-      </w:r>
-      <w:proofErr w:type="gramStart"/>
-      <w:r>
-        <w:rPr>
-          <w:sz w:val="28"/>
-          <w:szCs w:val="28"/>
-        </w:rPr>
-        <w:t>the access</w:t>
-      </w:r>
-      <w:proofErr w:type="gramEnd"/>
-      <w:r>
-        <w:rPr>
-          <w:sz w:val="28"/>
-          <w:szCs w:val="28"/>
-        </w:rPr>
-        <w:t xml:space="preserve"> to the Git repository with code and related materials.</w:t>
+        <w:t xml:space="preserve">Shortly before </w:t>
+      </w:r>
+      <w:r>
+        <w:rPr>
+          <w:sz w:val="28"/>
+          <w:szCs w:val="28"/>
+        </w:rPr>
+        <w:t>the workshop, you will receive a token that will grant you access to the Git repository with code and related materials.</w:t>
       </w:r>
     </w:p>
     <w:sectPr>

</xml_diff>